<commit_message>
blatt 06 aufgabe 01
</commit_message>
<xml_diff>
--- a/blatt06/G02B6A_Back-Behrendt-Staeger.docx
+++ b/blatt06/G02B6A_Back-Behrendt-Staeger.docx
@@ -216,33 +216,29 @@
         </w:rPr>
         <w:t xml:space="preserve"> </w:t>
       </w:r>
+      <w:proofErr w:type="spellStart"/>
       <w:r>
         <w:rPr>
           <w:rFonts w:ascii="Arial" w:hAnsi="Arial" w:cs="Arial"/>
           <w:sz w:val="20"/>
           <w:szCs w:val="20"/>
         </w:rPr>
-        <w:t>SoSe 2015</w:t>
-      </w:r>
-    </w:p>
-    <w:p>
-      <w:pPr>
-        <w:autoSpaceDE w:val="0"/>
-        <w:autoSpaceDN w:val="0"/>
-        <w:adjustRightInd w:val="0"/>
-        <w:spacing w:after="0" w:line="240" w:lineRule="auto"/>
+        <w:t>SoSe</w:t>
+      </w:r>
+      <w:proofErr w:type="spellEnd"/>
+      <w:r>
         <w:rPr>
           <w:rFonts w:ascii="Arial" w:hAnsi="Arial" w:cs="Arial"/>
           <w:sz w:val="20"/>
           <w:szCs w:val="20"/>
         </w:rPr>
-      </w:pPr>
-      <w:r>
-        <w:rPr>
-          <w:rFonts w:ascii="Arial" w:hAnsi="Arial" w:cs="Arial"/>
+        <w:t xml:space="preserve"> 2015</w:t>
+      </w:r>
+    </w:p>
+    <w:p>
+      <w:r>
+        <w:rPr>
           <w:noProof/>
-          <w:sz w:val="20"/>
-          <w:szCs w:val="20"/>
         </w:rPr>
         <mc:AlternateContent>
           <mc:Choice Requires="wps">
@@ -320,59 +316,1278 @@
     </w:p>
     <w:p>
       <w:pPr>
-        <w:autoSpaceDE w:val="0"/>
-        <w:autoSpaceDN w:val="0"/>
-        <w:adjustRightInd w:val="0"/>
-        <w:spacing w:after="0" w:line="240" w:lineRule="auto"/>
-        <w:rPr>
-          <w:rFonts w:ascii="Arial" w:hAnsi="Arial" w:cs="Arial"/>
-          <w:sz w:val="29"/>
-          <w:szCs w:val="29"/>
-        </w:rPr>
-      </w:pPr>
+        <w:pStyle w:val="berschrift1"/>
+      </w:pPr>
+      <w:r>
+        <w:t xml:space="preserve">Aufgabe 1: </w:t>
+      </w:r>
+      <w:r>
+        <w:t>Speicherverwaltung (14</w:t>
+      </w:r>
+      <w:r>
+        <w:t xml:space="preserve"> Punkte)</w:t>
+      </w:r>
     </w:p>
     <w:p>
-      <w:pPr>
-        <w:autoSpaceDE w:val="0"/>
-        <w:autoSpaceDN w:val="0"/>
-        <w:adjustRightInd w:val="0"/>
-        <w:spacing w:after="0" w:line="240" w:lineRule="auto"/>
-        <w:rPr>
-          <w:rFonts w:ascii="Arial" w:hAnsi="Arial" w:cs="Arial"/>
-          <w:sz w:val="29"/>
-          <w:szCs w:val="29"/>
-        </w:rPr>
-      </w:pPr>
+      <w:r>
+        <w:t>Es wird das Innenleben einer Memory Management Unit (MMU) mit Seitenadressierung betrachtet</w:t>
+      </w:r>
+      <w:r>
+        <w:t xml:space="preserve">, </w:t>
+      </w:r>
+      <w:r>
+        <w:t>wobei eine Seitentabelle mit 16 Seiten verwendet wird, virt</w:t>
+      </w:r>
+      <w:r>
+        <w:t xml:space="preserve">uelle Adressen sind 16 Bit, die </w:t>
+      </w:r>
+      <w:r>
+        <w:t xml:space="preserve">physikalischen Adressen sind 15 Bit lang und die Wortlänge sei </w:t>
+      </w:r>
+      <w:r>
+        <w:t>1 Byte</w:t>
+      </w:r>
+      <w:r>
+        <w:t>.</w:t>
+      </w:r>
     </w:p>
     <w:p>
       <w:pPr>
-        <w:pStyle w:val="berschrift1"/>
-      </w:pPr>
-      <w:r>
-        <w:t xml:space="preserve">Aufgabe 1: </w:t>
-      </w:r>
-      <w:r>
-        <w:t>Speicherverwaltung (14</w:t>
-      </w:r>
-      <w:r>
-        <w:t xml:space="preserve"> Punkte)</w:t>
+        <w:rPr>
+          <w:b/>
+        </w:rPr>
+      </w:pPr>
+      <w:r>
+        <w:rPr>
+          <w:b/>
+        </w:rPr>
+        <w:t>a) Wie groß ist eine Seite?</w:t>
       </w:r>
     </w:p>
     <w:p>
       <w:r>
-        <w:t>Es wird das Innenleben einer Memory Management Unit (MMU) mit Seitenadressierung betrachtet</w:t>
-      </w:r>
-      <w:r>
-        <w:t xml:space="preserve">, </w:t>
-      </w:r>
-      <w:r>
-        <w:t>wobei eine Seitentabelle mit 16 Seiten verwendet wird, virt</w:t>
-      </w:r>
-      <w:r>
-        <w:t xml:space="preserve">uelle Adressen sind 16 Bit, die </w:t>
-      </w:r>
-      <w:r>
-        <w:t>physikalischen Adressen sind 15 Bit lang und die Wortlänge sei 1 Byte1.</w:t>
+        <w:t>Wir wissen aus der Aufgabenstellung, dass es 16 Seiten gibt. Außerdem wissen wir, dass eine virtuelle Adresse 16 Bit lang ist, wobei diese 16 Bit aufgeteilt werden um die Seitenzahl und den Offset</w:t>
+      </w:r>
+      <w:r>
+        <w:t xml:space="preserve"> auf dieser Seite anzugeben</w:t>
+      </w:r>
+      <w:r>
+        <w:t>.</w:t>
+      </w:r>
+    </w:p>
+    <w:p>
+      <w:r>
+        <w:t xml:space="preserve">Um 16 Seiten adressieren zu können, brauchen wir die 4 höherwertigen Bits von den 16 Bit der virtuellen Adresse, </w:t>
+      </w:r>
+      <w:proofErr w:type="gramStart"/>
+      <w:r>
+        <w:t xml:space="preserve">da </w:t>
+      </w:r>
+      <w:proofErr w:type="gramEnd"/>
+      <m:oMath>
+        <m:sSup>
+          <m:sSupPr>
+            <m:ctrlPr>
+              <w:rPr>
+                <w:rFonts w:ascii="Cambria Math" w:hAnsi="Cambria Math"/>
+                <w:i/>
+              </w:rPr>
+            </m:ctrlPr>
+          </m:sSupPr>
+          <m:e>
+            <m:r>
+              <w:rPr>
+                <w:rFonts w:ascii="Cambria Math" w:hAnsi="Cambria Math"/>
+              </w:rPr>
+              <m:t>2</m:t>
+            </m:r>
+          </m:e>
+          <m:sup>
+            <m:r>
+              <w:rPr>
+                <w:rFonts w:ascii="Cambria Math" w:hAnsi="Cambria Math"/>
+              </w:rPr>
+              <m:t>4</m:t>
+            </m:r>
+          </m:sup>
+        </m:sSup>
+        <m:r>
+          <w:rPr>
+            <w:rFonts w:ascii="Cambria Math" w:hAnsi="Cambria Math"/>
+          </w:rPr>
+          <m:t>=16</m:t>
+        </m:r>
+      </m:oMath>
+      <w:r>
+        <w:t xml:space="preserve">. Somit bilden die restlichen 12 Bit der virtuellen Adresse den Offset, was bedeutet, dass es </w:t>
+      </w:r>
+      <m:oMath>
+        <m:sSup>
+          <m:sSupPr>
+            <m:ctrlPr>
+              <w:rPr>
+                <w:rFonts w:ascii="Cambria Math" w:hAnsi="Cambria Math"/>
+                <w:i/>
+              </w:rPr>
+            </m:ctrlPr>
+          </m:sSupPr>
+          <m:e>
+            <m:r>
+              <w:rPr>
+                <w:rFonts w:ascii="Cambria Math" w:hAnsi="Cambria Math"/>
+              </w:rPr>
+              <m:t>2</m:t>
+            </m:r>
+          </m:e>
+          <m:sup>
+            <m:r>
+              <w:rPr>
+                <w:rFonts w:ascii="Cambria Math" w:hAnsi="Cambria Math"/>
+              </w:rPr>
+              <m:t>12</m:t>
+            </m:r>
+          </m:sup>
+        </m:sSup>
+        <m:r>
+          <w:rPr>
+            <w:rFonts w:ascii="Cambria Math" w:hAnsi="Cambria Math"/>
+          </w:rPr>
+          <m:t>=4096</m:t>
+        </m:r>
+      </m:oMath>
+      <w:r>
+        <w:t xml:space="preserve"> Werte für den Offset gibt. Hieraus ergibt sich automatisch die Seitengröße</w:t>
+      </w:r>
+      <w:r>
+        <w:t>. Wir können mit Hilfe des 12-Bit-</w:t>
+      </w:r>
+      <w:r>
+        <w:t>langen Offsets 4096 Bits innerhalb der Seite Adressieren. Die Seitengröße beträgt also 4096 Bit.</w:t>
+      </w:r>
+    </w:p>
+    <w:p>
+      <w:pPr>
+        <w:rPr>
+          <w:b/>
+        </w:rPr>
+      </w:pPr>
+      <w:r>
+        <w:rPr>
+          <w:b/>
+        </w:rPr>
+        <w:t xml:space="preserve">b) </w:t>
+      </w:r>
+      <w:r>
+        <w:rPr>
+          <w:b/>
+        </w:rPr>
+        <w:t>(optional) Woraus besteht ein typischer Seitentabellene</w:t>
+      </w:r>
+      <w:r>
+        <w:rPr>
+          <w:b/>
+        </w:rPr>
+        <w:t xml:space="preserve">intrag und welche Bedeutung hat </w:t>
+      </w:r>
+      <w:r>
+        <w:rPr>
+          <w:b/>
+        </w:rPr>
+        <w:t xml:space="preserve">insbesondere das </w:t>
+      </w:r>
+      <w:proofErr w:type="spellStart"/>
+      <w:r>
+        <w:rPr>
+          <w:b/>
+        </w:rPr>
+        <w:t>Present</w:t>
+      </w:r>
+      <w:proofErr w:type="spellEnd"/>
+      <w:r>
+        <w:rPr>
+          <w:b/>
+        </w:rPr>
+        <w:t>/Absent-Bit? Bei höchstens wie</w:t>
+      </w:r>
+      <w:r>
+        <w:rPr>
+          <w:b/>
+        </w:rPr>
+        <w:t xml:space="preserve"> </w:t>
+      </w:r>
+      <w:r>
+        <w:rPr>
+          <w:b/>
+        </w:rPr>
+        <w:t>vie</w:t>
+      </w:r>
+      <w:r>
+        <w:rPr>
+          <w:b/>
+        </w:rPr>
+        <w:t xml:space="preserve">len Einträgen der Seitentabelle </w:t>
+      </w:r>
+      <w:r>
+        <w:rPr>
+          <w:b/>
+        </w:rPr>
+        <w:t>kann im gegebenen Fall</w:t>
+      </w:r>
+      <w:r>
+        <w:rPr>
+          <w:b/>
+        </w:rPr>
+        <w:t xml:space="preserve"> das </w:t>
+      </w:r>
+      <w:proofErr w:type="spellStart"/>
+      <w:r>
+        <w:rPr>
+          <w:b/>
+        </w:rPr>
+        <w:t>Present</w:t>
+      </w:r>
+      <w:proofErr w:type="spellEnd"/>
+      <w:r>
+        <w:rPr>
+          <w:b/>
+        </w:rPr>
+        <w:t>/Absent-Bit auf 1 („</w:t>
+      </w:r>
+      <w:proofErr w:type="spellStart"/>
+      <w:r>
+        <w:rPr>
+          <w:b/>
+        </w:rPr>
+        <w:t>Present</w:t>
+      </w:r>
+      <w:proofErr w:type="spellEnd"/>
+      <w:r>
+        <w:rPr>
+          <w:b/>
+        </w:rPr>
+        <w:t>“</w:t>
+      </w:r>
+      <w:r>
+        <w:rPr>
+          <w:b/>
+        </w:rPr>
+        <w:t>) gesetzt sein?</w:t>
+      </w:r>
+    </w:p>
+    <w:p>
+      <w:r>
+        <w:rPr>
+          <w:noProof/>
+        </w:rPr>
+        <w:drawing>
+          <wp:inline distT="0" distB="0" distL="0" distR="0" wp14:anchorId="76093BC2" wp14:editId="56631E91">
+            <wp:extent cx="5731510" cy="1641658"/>
+            <wp:effectExtent l="0" t="0" r="2540" b="0"/>
+            <wp:docPr id="4" name="Grafik 4" descr="C:\Users\Nicolai\OneDrive\Dokumente\Studium\Semester 4 SoSe 15\Grundlagen Systemsoftware\aufbau seiteneintrag.jpg"/>
+            <wp:cNvGraphicFramePr>
+              <a:graphicFrameLocks xmlns:a="http://schemas.openxmlformats.org/drawingml/2006/main" noChangeAspect="1"/>
+            </wp:cNvGraphicFramePr>
+            <a:graphic xmlns:a="http://schemas.openxmlformats.org/drawingml/2006/main">
+              <a:graphicData uri="http://schemas.openxmlformats.org/drawingml/2006/picture">
+                <pic:pic xmlns:pic="http://schemas.openxmlformats.org/drawingml/2006/picture">
+                  <pic:nvPicPr>
+                    <pic:cNvPr id="0" name="Picture 5" descr="C:\Users\Nicolai\OneDrive\Dokumente\Studium\Semester 4 SoSe 15\Grundlagen Systemsoftware\aufbau seiteneintrag.jpg"/>
+                    <pic:cNvPicPr>
+                      <a:picLocks noChangeAspect="1" noChangeArrowheads="1"/>
+                    </pic:cNvPicPr>
+                  </pic:nvPicPr>
+                  <pic:blipFill>
+                    <a:blip r:embed="rId9">
+                      <a:extLst>
+                        <a:ext uri="{28A0092B-C50C-407E-A947-70E740481C1C}">
+                          <a14:useLocalDpi xmlns:a14="http://schemas.microsoft.com/office/drawing/2010/main" val="0"/>
+                        </a:ext>
+                      </a:extLst>
+                    </a:blip>
+                    <a:srcRect/>
+                    <a:stretch>
+                      <a:fillRect/>
+                    </a:stretch>
+                  </pic:blipFill>
+                  <pic:spPr bwMode="auto">
+                    <a:xfrm>
+                      <a:off x="0" y="0"/>
+                      <a:ext cx="5731510" cy="1641658"/>
+                    </a:xfrm>
+                    <a:prstGeom prst="rect">
+                      <a:avLst/>
+                    </a:prstGeom>
+                    <a:noFill/>
+                    <a:ln>
+                      <a:noFill/>
+                    </a:ln>
+                  </pic:spPr>
+                </pic:pic>
+              </a:graphicData>
+            </a:graphic>
+          </wp:inline>
+        </w:drawing>
+      </w:r>
+    </w:p>
+    <w:p>
+      <w:pPr>
+        <w:pStyle w:val="Listenabsatz"/>
+        <w:numPr>
+          <w:ilvl w:val="0"/>
+          <w:numId w:val="24"/>
+        </w:numPr>
+      </w:pPr>
+      <w:r>
+        <w:t>Seitenrahmennummer: physikalische Adresse des Rahmens, der den Inhalt der entsprechenden Seite speichert</w:t>
+      </w:r>
+    </w:p>
+    <w:p>
+      <w:pPr>
+        <w:pStyle w:val="Listenabsatz"/>
+        <w:numPr>
+          <w:ilvl w:val="0"/>
+          <w:numId w:val="24"/>
+        </w:numPr>
+      </w:pPr>
+      <w:proofErr w:type="spellStart"/>
+      <w:r>
+        <w:t>Present</w:t>
+      </w:r>
+      <w:proofErr w:type="spellEnd"/>
+      <w:r>
+        <w:t>/Absent-Bit: gibt an, ob die Seite momentan im Speicher verfügbar ist</w:t>
+      </w:r>
+    </w:p>
+    <w:p>
+      <w:pPr>
+        <w:pStyle w:val="Listenabsatz"/>
+        <w:numPr>
+          <w:ilvl w:val="0"/>
+          <w:numId w:val="24"/>
+        </w:numPr>
+      </w:pPr>
+      <w:proofErr w:type="spellStart"/>
+      <w:r>
+        <w:t>Protection</w:t>
+      </w:r>
+      <w:proofErr w:type="spellEnd"/>
+      <w:r>
+        <w:t>-Bits: gibt an, welche Form des Zugriffs auf diese Seite erlaubt ist (Lesen/Schreiben)</w:t>
+      </w:r>
+    </w:p>
+    <w:p>
+      <w:pPr>
+        <w:pStyle w:val="Listenabsatz"/>
+        <w:numPr>
+          <w:ilvl w:val="0"/>
+          <w:numId w:val="24"/>
+        </w:numPr>
+      </w:pPr>
+      <w:proofErr w:type="spellStart"/>
+      <w:r>
+        <w:t>Modified</w:t>
+      </w:r>
+      <w:proofErr w:type="spellEnd"/>
+      <w:r>
+        <w:t xml:space="preserve">-Bit (M-Bit) und </w:t>
+      </w:r>
+      <w:proofErr w:type="spellStart"/>
+      <w:r>
+        <w:t>Referenced</w:t>
+      </w:r>
+      <w:proofErr w:type="spellEnd"/>
+      <w:r>
+        <w:t>-Bit (R-Bit): gibt an, ob der Rahmeninhalt verändert wurde, nachdem er von der Platte gelesen wurde</w:t>
+      </w:r>
+    </w:p>
+    <w:p>
+      <w:pPr>
+        <w:pStyle w:val="Listenabsatz"/>
+        <w:numPr>
+          <w:ilvl w:val="0"/>
+          <w:numId w:val="24"/>
+        </w:numPr>
+      </w:pPr>
+      <w:r>
+        <w:t>R-Bit: wird beim Zugriff auf eine Seite gesetzt. Hilft dem Betriebssystem zu entscheiden, welche Seite ausgelagert werden soll</w:t>
+      </w:r>
+    </w:p>
+    <w:p>
+      <w:pPr>
+        <w:rPr>
+          <w:b/>
+        </w:rPr>
+      </w:pPr>
+      <w:r>
+        <w:rPr>
+          <w:b/>
+        </w:rPr>
+        <w:lastRenderedPageBreak/>
+        <w:t xml:space="preserve">c) </w:t>
+      </w:r>
+      <w:r>
+        <w:rPr>
+          <w:b/>
+        </w:rPr>
+        <w:t>Gegeben sei ein Ausschnitt der S</w:t>
+      </w:r>
+      <w:r>
+        <w:rPr>
+          <w:b/>
+        </w:rPr>
+        <w:t xml:space="preserve">eitentabelle zu einem Zeitpunkt </w:t>
+      </w:r>
+      <w:r>
+        <w:rPr>
+          <w:b/>
+        </w:rPr>
+        <w:t>(vgl. Abbildung rechts). Welche physikalische Adr</w:t>
+      </w:r>
+      <w:r>
+        <w:rPr>
+          <w:b/>
+        </w:rPr>
+        <w:t xml:space="preserve">esse ergibt sich </w:t>
+      </w:r>
+      <w:r>
+        <w:rPr>
+          <w:b/>
+        </w:rPr>
+        <w:t>für folgende virtuelle Adressen?</w:t>
+      </w:r>
+    </w:p>
+    <w:p>
+      <w:r>
+        <w:t>Da wir aus Teil a) wissen, dass die 4 höherwertigen Bits der Seitennummer entsprechen, müssen wir hi</w:t>
+      </w:r>
+      <w:r>
+        <w:t>er immer nur den ersten Hexad</w:t>
+      </w:r>
+      <w:r>
+        <w:t>ezimal-Wert betrachten</w:t>
+      </w:r>
+      <w:r>
+        <w:t>, um den entsprechenden Eintrag in der Tabelle zu finden.</w:t>
+      </w:r>
+    </w:p>
+    <w:tbl>
+      <w:tblPr>
+        <w:tblStyle w:val="Tabellenraster"/>
+        <w:tblW w:w="0" w:type="auto"/>
+        <w:tblLook w:val="04A0" w:firstRow="1" w:lastRow="0" w:firstColumn="1" w:lastColumn="0" w:noHBand="0" w:noVBand="1"/>
+      </w:tblPr>
+      <w:tblGrid>
+        <w:gridCol w:w="2291"/>
+        <w:gridCol w:w="2291"/>
+        <w:gridCol w:w="2292"/>
+        <w:gridCol w:w="2292"/>
+      </w:tblGrid>
+      <w:tr>
+        <w:tc>
+          <w:tcPr>
+            <w:tcW w:w="2291" w:type="dxa"/>
+          </w:tcPr>
+          <w:p>
+            <w:r>
+              <w:t>Virtuelle Adresse</w:t>
+            </w:r>
+          </w:p>
+        </w:tc>
+        <w:tc>
+          <w:tcPr>
+            <w:tcW w:w="2291" w:type="dxa"/>
+          </w:tcPr>
+          <w:p>
+            <w:r>
+              <w:t>Eintrag in der Tabelle</w:t>
+            </w:r>
+          </w:p>
+        </w:tc>
+        <w:tc>
+          <w:tcPr>
+            <w:tcW w:w="2292" w:type="dxa"/>
+          </w:tcPr>
+          <w:p>
+            <w:r>
+              <w:t>physikalische Adresse</w:t>
+            </w:r>
+          </w:p>
+        </w:tc>
+        <w:tc>
+          <w:tcPr>
+            <w:tcW w:w="2292" w:type="dxa"/>
+          </w:tcPr>
+          <w:p>
+            <w:r>
+              <w:t>Offset</w:t>
+            </w:r>
+          </w:p>
+        </w:tc>
+      </w:tr>
+      <w:tr>
+        <w:tc>
+          <w:tcPr>
+            <w:tcW w:w="2291" w:type="dxa"/>
+          </w:tcPr>
+          <w:p>
+            <w:r>
+              <w:t>0x5fe8</w:t>
+            </w:r>
+          </w:p>
+        </w:tc>
+        <w:tc>
+          <w:tcPr>
+            <w:tcW w:w="2291" w:type="dxa"/>
+          </w:tcPr>
+          <w:p>
+            <w:r>
+              <w:t>0x5 = 5</w:t>
+            </w:r>
+          </w:p>
+        </w:tc>
+        <w:tc>
+          <w:tcPr>
+            <w:tcW w:w="2292" w:type="dxa"/>
+          </w:tcPr>
+          <w:p>
+            <w:r>
+              <w:t>001</w:t>
+            </w:r>
+          </w:p>
+        </w:tc>
+        <w:tc>
+          <w:tcPr>
+            <w:tcW w:w="2292" w:type="dxa"/>
+          </w:tcPr>
+          <w:p>
+            <w:r>
+              <w:t>0xfe8</w:t>
+            </w:r>
+          </w:p>
+        </w:tc>
+      </w:tr>
+      <w:tr>
+        <w:tc>
+          <w:tcPr>
+            <w:tcW w:w="2291" w:type="dxa"/>
+          </w:tcPr>
+          <w:p>
+            <w:r>
+              <w:t>0xfeee</w:t>
+            </w:r>
+          </w:p>
+        </w:tc>
+        <w:tc>
+          <w:tcPr>
+            <w:tcW w:w="2291" w:type="dxa"/>
+          </w:tcPr>
+          <w:p>
+            <w:r>
+              <w:t>0xf =15</w:t>
+            </w:r>
+          </w:p>
+        </w:tc>
+        <w:tc>
+          <w:tcPr>
+            <w:tcW w:w="2292" w:type="dxa"/>
+          </w:tcPr>
+          <w:p>
+            <w:r>
+              <w:t>Seitenfehler (Absent)</w:t>
+            </w:r>
+          </w:p>
+        </w:tc>
+        <w:tc>
+          <w:tcPr>
+            <w:tcW w:w="2292" w:type="dxa"/>
+          </w:tcPr>
+          <w:p>
+            <w:r>
+              <w:t>0xeee</w:t>
+            </w:r>
+          </w:p>
+        </w:tc>
+      </w:tr>
+      <w:tr>
+        <w:tc>
+          <w:tcPr>
+            <w:tcW w:w="2291" w:type="dxa"/>
+          </w:tcPr>
+          <w:p>
+            <w:r>
+              <w:t>0xa470</w:t>
+            </w:r>
+          </w:p>
+        </w:tc>
+        <w:tc>
+          <w:tcPr>
+            <w:tcW w:w="2291" w:type="dxa"/>
+          </w:tcPr>
+          <w:p>
+            <w:r>
+              <w:t>0xa = 10</w:t>
+            </w:r>
+          </w:p>
+        </w:tc>
+        <w:tc>
+          <w:tcPr>
+            <w:tcW w:w="2292" w:type="dxa"/>
+          </w:tcPr>
+          <w:p>
+            <w:r>
+              <w:t>000</w:t>
+            </w:r>
+          </w:p>
+        </w:tc>
+        <w:tc>
+          <w:tcPr>
+            <w:tcW w:w="2292" w:type="dxa"/>
+          </w:tcPr>
+          <w:p>
+            <w:r>
+              <w:t>0x470</w:t>
+            </w:r>
+          </w:p>
+        </w:tc>
+      </w:tr>
+      <w:tr>
+        <w:tc>
+          <w:tcPr>
+            <w:tcW w:w="2291" w:type="dxa"/>
+          </w:tcPr>
+          <w:p>
+            <w:r>
+              <w:t>0x0101</w:t>
+            </w:r>
+          </w:p>
+        </w:tc>
+        <w:tc>
+          <w:tcPr>
+            <w:tcW w:w="2291" w:type="dxa"/>
+          </w:tcPr>
+          <w:p>
+            <w:r>
+              <w:t>0x0 = 0</w:t>
+            </w:r>
+          </w:p>
+        </w:tc>
+        <w:tc>
+          <w:tcPr>
+            <w:tcW w:w="2292" w:type="dxa"/>
+          </w:tcPr>
+          <w:p>
+            <w:r>
+              <w:t>101</w:t>
+            </w:r>
+          </w:p>
+        </w:tc>
+        <w:tc>
+          <w:tcPr>
+            <w:tcW w:w="2292" w:type="dxa"/>
+          </w:tcPr>
+          <w:p>
+            <w:r>
+              <w:t>0x101</w:t>
+            </w:r>
+          </w:p>
+        </w:tc>
+      </w:tr>
+    </w:tbl>
+    <w:p/>
+    <w:p>
+      <w:pPr>
+        <w:rPr>
+          <w:b/>
+        </w:rPr>
+      </w:pPr>
+      <w:r>
+        <w:rPr>
+          <w:b/>
+        </w:rPr>
+        <w:t xml:space="preserve">d) </w:t>
+      </w:r>
+      <w:r>
+        <w:rPr>
+          <w:b/>
+        </w:rPr>
+        <w:t>Um ei</w:t>
+      </w:r>
+      <w:r>
+        <w:rPr>
+          <w:b/>
+        </w:rPr>
+        <w:t>ne möglichst optimale Seitengröß</w:t>
+      </w:r>
+      <w:r>
+        <w:rPr>
+          <w:b/>
+        </w:rPr>
+        <w:t>e zu wählen,</w:t>
+      </w:r>
+      <w:r>
+        <w:rPr>
+          <w:b/>
+        </w:rPr>
+        <w:t xml:space="preserve"> muss man zwischen mehreren zum </w:t>
+      </w:r>
+      <w:r>
+        <w:rPr>
+          <w:b/>
+        </w:rPr>
+        <w:t>Teil gegenläu</w:t>
+      </w:r>
+      <w:r>
+        <w:rPr>
+          <w:b/>
+        </w:rPr>
+        <w:t>fi</w:t>
+      </w:r>
+      <w:r>
+        <w:rPr>
+          <w:b/>
+        </w:rPr>
+        <w:t>gen Faktoren abwägen. Bitte nennen Sie mind</w:t>
+      </w:r>
+      <w:r>
+        <w:rPr>
+          <w:b/>
+        </w:rPr>
+        <w:t xml:space="preserve">estens 2 Faktoren, die für eher </w:t>
+      </w:r>
+      <w:r>
+        <w:rPr>
+          <w:b/>
+        </w:rPr>
+        <w:t>kleine Seiten sprechen, und mindestens ei</w:t>
+      </w:r>
+      <w:r>
+        <w:rPr>
+          <w:b/>
+        </w:rPr>
+        <w:t>nen Grund, welcher für eher groß</w:t>
+      </w:r>
+      <w:r>
+        <w:rPr>
+          <w:b/>
+        </w:rPr>
+        <w:t>e Seiten spricht.</w:t>
+      </w:r>
+    </w:p>
+    <w:p>
+      <w:r>
+        <w:t>Für kleine Seiten</w:t>
+      </w:r>
+    </w:p>
+    <w:p>
+      <w:pPr>
+        <w:pStyle w:val="Listenabsatz"/>
+        <w:numPr>
+          <w:ilvl w:val="0"/>
+          <w:numId w:val="26"/>
+        </w:numPr>
+      </w:pPr>
+      <w:r>
+        <w:t>Ein gewähltes Daten-Segment wird selten eine ganze Zahl von Seiten füllen. Im Durchschnitt ist die letzte Seite immer nur halb gefüllt, es wird also Speicher verschwendet. Dieser Verschnitt wird auch als interne Fragmentierung bezeichnet.</w:t>
+      </w:r>
+    </w:p>
+    <w:p>
+      <w:pPr>
+        <w:pStyle w:val="Listenabsatz"/>
+        <w:numPr>
+          <w:ilvl w:val="0"/>
+          <w:numId w:val="26"/>
+        </w:numPr>
+      </w:pPr>
+      <w:r>
+        <w:t>Auch Programme, die den Speicher verwenden, blockieren mindestens immer eine komplette Seite. Ist diese Seite z.B. 32 Byte groß, das Programm benötigt jedoch nur 4 Byte, belegt es trotzdem 32 Byte des Speichers, da eine Seite nicht von mehreren Programmen verwendet werden kann.</w:t>
+      </w:r>
+    </w:p>
+    <w:p>
+      <w:r>
+        <w:t>Für große Seiten</w:t>
+      </w:r>
+    </w:p>
+    <w:p>
+      <w:pPr>
+        <w:pStyle w:val="Listenabsatz"/>
+        <w:numPr>
+          <w:ilvl w:val="0"/>
+          <w:numId w:val="27"/>
+        </w:numPr>
+      </w:pPr>
+      <w:r>
+        <w:t>Je kleiner die Seite, desto mehr Seiten werden benötigt, desto größer wird die Seitentabelle</w:t>
+      </w:r>
+    </w:p>
+    <w:p>
+      <w:pPr>
+        <w:pStyle w:val="Listenabsatz"/>
+        <w:numPr>
+          <w:ilvl w:val="0"/>
+          <w:numId w:val="27"/>
+        </w:numPr>
+      </w:pPr>
+      <w:r>
+        <w:t>Ladezeiten für eine Seite werden nur geringfügig durch die Größe der Seite definiert, eher durch Suchzeit und Rotationsverzögerung. Viele Seitensprünge (weil die Seiten zu klein sind) dauern also deutlich länger als eine große Seite zu laden.</w:t>
+      </w:r>
+    </w:p>
+    <w:p>
+      <w:pPr>
+        <w:rPr>
+          <w:b/>
+        </w:rPr>
+      </w:pPr>
+      <w:r>
+        <w:rPr>
+          <w:b/>
+        </w:rPr>
+        <w:t xml:space="preserve">e) </w:t>
+      </w:r>
+      <w:r>
+        <w:rPr>
+          <w:b/>
+        </w:rPr>
+        <w:t xml:space="preserve">Sei </w:t>
+      </w:r>
+      <m:oMath>
+        <m:r>
+          <m:rPr>
+            <m:sty m:val="bi"/>
+          </m:rPr>
+          <w:rPr>
+            <w:rFonts w:ascii="Cambria Math" w:hAnsi="Cambria Math"/>
+          </w:rPr>
+          <m:t xml:space="preserve">p = 4 MiB </m:t>
+        </m:r>
+      </m:oMath>
+      <w:r>
+        <w:rPr>
+          <w:b/>
+        </w:rPr>
+        <w:t>d</w:t>
+      </w:r>
+      <w:proofErr w:type="spellStart"/>
+      <w:r>
+        <w:rPr>
+          <w:b/>
+        </w:rPr>
+        <w:t>ie</w:t>
+      </w:r>
+      <w:proofErr w:type="spellEnd"/>
+      <w:r>
+        <w:rPr>
+          <w:b/>
+        </w:rPr>
+        <w:t xml:space="preserve"> durchschnittliche Prozessgröß</w:t>
+      </w:r>
+      <w:r>
+        <w:rPr>
+          <w:b/>
+        </w:rPr>
+        <w:t>e im Spei</w:t>
+      </w:r>
+      <w:r>
+        <w:rPr>
+          <w:b/>
+        </w:rPr>
+        <w:t xml:space="preserve">cher und </w:t>
+      </w:r>
+      <m:oMath>
+        <m:r>
+          <m:rPr>
+            <m:sty m:val="bi"/>
+          </m:rPr>
+          <w:rPr>
+            <w:rFonts w:ascii="Cambria Math" w:hAnsi="Cambria Math"/>
+          </w:rPr>
+          <m:t>L = 8</m:t>
+        </m:r>
+        <m:r>
+          <m:rPr>
+            <m:sty m:val="bi"/>
+          </m:rPr>
+          <w:rPr>
+            <w:rFonts w:ascii="Cambria Math" w:hAnsi="Cambria Math"/>
+          </w:rPr>
+          <m:t xml:space="preserve">B </m:t>
+        </m:r>
+      </m:oMath>
+      <w:r>
+        <w:rPr>
+          <w:b/>
+        </w:rPr>
+        <w:t xml:space="preserve">die Länge eines </w:t>
+      </w:r>
+      <w:r>
+        <w:rPr>
+          <w:b/>
+        </w:rPr>
+        <w:t>Seitentabelleneintrags. Erläutern Sie kurz den Zusammenhang zwischen der Seitentabellengr</w:t>
+      </w:r>
+      <w:r>
+        <w:rPr>
+          <w:b/>
+        </w:rPr>
+        <w:t>öß</w:t>
+      </w:r>
+      <w:r>
+        <w:rPr>
+          <w:b/>
+        </w:rPr>
+        <w:t>e im Speicher und der internen Fragmentier</w:t>
+      </w:r>
+      <w:r>
+        <w:rPr>
+          <w:b/>
+        </w:rPr>
+        <w:t xml:space="preserve">ung bei verschiedenen Seitengrößen und </w:t>
+      </w:r>
+      <w:r>
+        <w:rPr>
+          <w:b/>
+        </w:rPr>
+        <w:t>ermitte</w:t>
+      </w:r>
+      <w:r>
+        <w:rPr>
+          <w:b/>
+        </w:rPr>
+        <w:t xml:space="preserve">ln Sie die optimale Seitengröße </w:t>
+      </w:r>
+      <m:oMath>
+        <m:r>
+          <m:rPr>
+            <m:sty m:val="bi"/>
+          </m:rPr>
+          <w:rPr>
+            <w:rFonts w:ascii="Cambria Math" w:hAnsi="Cambria Math"/>
+          </w:rPr>
+          <m:t>s</m:t>
+        </m:r>
+      </m:oMath>
+      <w:r>
+        <w:rPr>
+          <w:b/>
+        </w:rPr>
+        <w:t xml:space="preserve"> in KiB unter der Annahme, dass im Durchschnitt</w:t>
+      </w:r>
+      <w:r>
+        <w:rPr>
+          <w:b/>
+        </w:rPr>
+        <w:t xml:space="preserve"> </w:t>
+      </w:r>
+      <w:r>
+        <w:rPr>
+          <w:b/>
+        </w:rPr>
+        <w:t>die Hälfte der letzten Seite eines Prozesses leer bleibt. Ge</w:t>
+      </w:r>
+      <w:r>
+        <w:rPr>
+          <w:b/>
+        </w:rPr>
+        <w:t xml:space="preserve">ben Sie dabei den vollständigen </w:t>
+      </w:r>
+      <w:r>
+        <w:rPr>
+          <w:b/>
+        </w:rPr>
+        <w:t>Rechenweg an und erklären Sie Ihre Annahmen.</w:t>
+      </w:r>
+    </w:p>
+    <w:p>
+      <w:r>
+        <w:t>Die Seitentabellengröße ist abhängig von der Anzahl der Seiten, die die Tabelle referenzieren muss. Sind die Seiten an sich sehr klein, müssen mehrere Seiten von der Seitentabelle verwaltet werden, somit steigt die Größe der Tabelle.</w:t>
+      </w:r>
+    </w:p>
+    <w:p>
+      <w:proofErr w:type="spellStart"/>
+      <w:r>
+        <w:t>Tanenbaum</w:t>
+      </w:r>
+      <w:proofErr w:type="spellEnd"/>
+      <w:r>
+        <w:t xml:space="preserve"> behauptet, es gäbe keine optimale Seitengröße</w:t>
+      </w:r>
+      <w:r>
+        <w:t>, er gibt jedoch für bekannte Prozessgrößen eine Formel an:</w:t>
+      </w:r>
+    </w:p>
+    <w:p>
+      <m:oMathPara>
+        <m:oMath>
+          <m:r>
+            <w:rPr>
+              <w:rFonts w:ascii="Cambria Math" w:hAnsi="Cambria Math"/>
+            </w:rPr>
+            <w:lastRenderedPageBreak/>
+            <m:t>pagesize=</m:t>
+          </m:r>
+          <m:rad>
+            <m:radPr>
+              <m:degHide m:val="1"/>
+              <m:ctrlPr>
+                <w:rPr>
+                  <w:rFonts w:ascii="Cambria Math" w:hAnsi="Cambria Math"/>
+                  <w:i/>
+                </w:rPr>
+              </m:ctrlPr>
+            </m:radPr>
+            <m:deg/>
+            <m:e>
+              <m:r>
+                <w:rPr>
+                  <w:rFonts w:ascii="Cambria Math" w:hAnsi="Cambria Math"/>
+                </w:rPr>
+                <m:t>2*avg</m:t>
+              </m:r>
+              <m:r>
+                <m:rPr>
+                  <m:lit/>
+                </m:rPr>
+                <w:rPr>
+                  <w:rFonts w:ascii="Cambria Math" w:hAnsi="Cambria Math"/>
+                </w:rPr>
+                <m:t>_</m:t>
+              </m:r>
+              <m:r>
+                <w:rPr>
+                  <w:rFonts w:ascii="Cambria Math" w:hAnsi="Cambria Math"/>
+                </w:rPr>
+                <m:t>prosezzsize*ent</m:t>
+              </m:r>
+              <m:r>
+                <w:rPr>
+                  <w:rFonts w:ascii="Cambria Math" w:hAnsi="Cambria Math"/>
+                </w:rPr>
+                <m:t>rysize</m:t>
+              </m:r>
+            </m:e>
+          </m:rad>
+        </m:oMath>
+      </m:oMathPara>
+    </w:p>
+    <w:p>
+      <w:r>
+        <w:t>Diese Formel ergibt sich aus der Ableitung der Speicherverbrauchsformel für einen Prozess:</w:t>
+      </w:r>
+    </w:p>
+    <w:p>
+      <m:oMathPara>
+        <m:oMath>
+          <m:r>
+            <w:rPr>
+              <w:rFonts w:ascii="Cambria Math" w:hAnsi="Cambria Math"/>
+            </w:rPr>
+            <m:t>usage=</m:t>
+          </m:r>
+          <m:f>
+            <m:fPr>
+              <m:ctrlPr>
+                <w:rPr>
+                  <w:rFonts w:ascii="Cambria Math" w:hAnsi="Cambria Math"/>
+                  <w:i/>
+                </w:rPr>
+              </m:ctrlPr>
+            </m:fPr>
+            <m:num>
+              <m:r>
+                <w:rPr>
+                  <w:rFonts w:ascii="Cambria Math" w:hAnsi="Cambria Math"/>
+                </w:rPr>
+                <m:t>avg</m:t>
+              </m:r>
+              <m:r>
+                <m:rPr>
+                  <m:lit/>
+                </m:rPr>
+                <w:rPr>
+                  <w:rFonts w:ascii="Cambria Math" w:hAnsi="Cambria Math"/>
+                </w:rPr>
+                <m:t>_</m:t>
+              </m:r>
+              <m:r>
+                <w:rPr>
+                  <w:rFonts w:ascii="Cambria Math" w:hAnsi="Cambria Math"/>
+                </w:rPr>
+                <m:t>processsize*entrysize</m:t>
+              </m:r>
+            </m:num>
+            <m:den>
+              <m:r>
+                <w:rPr>
+                  <w:rFonts w:ascii="Cambria Math" w:hAnsi="Cambria Math"/>
+                </w:rPr>
+                <m:t>pagesize</m:t>
+              </m:r>
+            </m:den>
+          </m:f>
+          <m:r>
+            <w:rPr>
+              <w:rFonts w:ascii="Cambria Math" w:hAnsi="Cambria Math"/>
+            </w:rPr>
+            <m:t>+</m:t>
+          </m:r>
+          <m:f>
+            <m:fPr>
+              <m:ctrlPr>
+                <w:rPr>
+                  <w:rFonts w:ascii="Cambria Math" w:hAnsi="Cambria Math"/>
+                  <w:i/>
+                </w:rPr>
+              </m:ctrlPr>
+            </m:fPr>
+            <m:num>
+              <m:r>
+                <w:rPr>
+                  <w:rFonts w:ascii="Cambria Math" w:hAnsi="Cambria Math"/>
+                </w:rPr>
+                <m:t>pagesize</m:t>
+              </m:r>
+            </m:num>
+            <m:den>
+              <m:r>
+                <w:rPr>
+                  <w:rFonts w:ascii="Cambria Math" w:hAnsi="Cambria Math"/>
+                </w:rPr>
+                <m:t>2</m:t>
+              </m:r>
+            </m:den>
+          </m:f>
+        </m:oMath>
+      </m:oMathPara>
+    </w:p>
+    <w:p>
+      <w:r>
+        <w:t xml:space="preserve">Wobei </w:t>
+      </w:r>
+      <m:oMath>
+        <m:f>
+          <m:fPr>
+            <m:ctrlPr>
+              <w:rPr>
+                <w:rFonts w:ascii="Cambria Math" w:hAnsi="Cambria Math"/>
+                <w:i/>
+              </w:rPr>
+            </m:ctrlPr>
+          </m:fPr>
+          <m:num>
+            <m:r>
+              <w:rPr>
+                <w:rFonts w:ascii="Cambria Math" w:hAnsi="Cambria Math"/>
+              </w:rPr>
+              <m:t>avg</m:t>
+            </m:r>
+            <m:r>
+              <m:rPr>
+                <m:lit/>
+              </m:rPr>
+              <w:rPr>
+                <w:rFonts w:ascii="Cambria Math" w:hAnsi="Cambria Math"/>
+              </w:rPr>
+              <m:t>_</m:t>
+            </m:r>
+            <m:r>
+              <w:rPr>
+                <w:rFonts w:ascii="Cambria Math" w:hAnsi="Cambria Math"/>
+              </w:rPr>
+              <m:t>processsize*entrysize</m:t>
+            </m:r>
+          </m:num>
+          <m:den>
+            <m:r>
+              <w:rPr>
+                <w:rFonts w:ascii="Cambria Math" w:hAnsi="Cambria Math"/>
+              </w:rPr>
+              <m:t>pagesize</m:t>
+            </m:r>
+          </m:den>
+        </m:f>
+      </m:oMath>
+      <w:r>
+        <w:t xml:space="preserve"> die Anzahl der Bytes in der Seitentabelle </w:t>
+      </w:r>
+      <w:r>
+        <w:t xml:space="preserve">und </w:t>
+      </w:r>
+      <m:oMath>
+        <m:f>
+          <m:fPr>
+            <m:ctrlPr>
+              <w:rPr>
+                <w:rFonts w:ascii="Cambria Math" w:hAnsi="Cambria Math"/>
+                <w:i/>
+              </w:rPr>
+            </m:ctrlPr>
+          </m:fPr>
+          <m:num>
+            <m:r>
+              <w:rPr>
+                <w:rFonts w:ascii="Cambria Math" w:hAnsi="Cambria Math"/>
+              </w:rPr>
+              <m:t>pagesize</m:t>
+            </m:r>
+          </m:num>
+          <m:den>
+            <m:r>
+              <w:rPr>
+                <w:rFonts w:ascii="Cambria Math" w:hAnsi="Cambria Math"/>
+              </w:rPr>
+              <m:t>2</m:t>
+            </m:r>
+          </m:den>
+        </m:f>
+      </m:oMath>
+      <w:r>
+        <w:t xml:space="preserve"> den Verlust durch interne Fragmentierung angibt. Daraus ergibt sich:</w:t>
+      </w:r>
+    </w:p>
+    <w:p>
+      <m:oMathPara>
+        <m:oMath>
+          <m:r>
+            <w:rPr>
+              <w:rFonts w:ascii="Cambria Math" w:hAnsi="Cambria Math"/>
+            </w:rPr>
+            <m:t>pagesize=</m:t>
+          </m:r>
+          <m:rad>
+            <m:radPr>
+              <m:degHide m:val="1"/>
+              <m:ctrlPr>
+                <w:rPr>
+                  <w:rFonts w:ascii="Cambria Math" w:hAnsi="Cambria Math"/>
+                  <w:i/>
+                </w:rPr>
+              </m:ctrlPr>
+            </m:radPr>
+            <m:deg/>
+            <m:e>
+              <m:r>
+                <w:rPr>
+                  <w:rFonts w:ascii="Cambria Math" w:hAnsi="Cambria Math"/>
+                </w:rPr>
+                <m:t>2*4096000B*8B</m:t>
+              </m:r>
+            </m:e>
+          </m:rad>
+          <m:r>
+            <w:rPr>
+              <w:rFonts w:ascii="Cambria Math" w:hAnsi="Cambria Math"/>
+            </w:rPr>
+            <m:t>≈8096B</m:t>
+          </m:r>
+        </m:oMath>
+      </m:oMathPara>
+    </w:p>
+    <w:p/>
+    <w:p>
+      <w:pPr>
+        <w:pStyle w:val="berschrift1"/>
+      </w:pPr>
+      <w:r>
+        <w:t>Aufgabe 2: Seitenersetzungsalgorithmen</w:t>
       </w:r>
     </w:p>
     <w:p>
@@ -380,7 +1595,7 @@
       <w:bookmarkEnd w:id="0"/>
     </w:p>
     <w:sectPr>
-      <w:footerReference w:type="default" r:id="rId9"/>
+      <w:footerReference w:type="default" r:id="rId10"/>
       <w:pgSz w:w="11906" w:h="16838"/>
       <w:pgMar w:top="1440" w:right="1440" w:bottom="1440" w:left="1440" w:header="708" w:footer="708" w:gutter="0"/>
       <w:cols w:space="708"/>
@@ -437,7 +1652,7 @@
       <w:rPr>
         <w:noProof/>
       </w:rPr>
-      <w:t>1</w:t>
+      <w:t>3</w:t>
     </w:r>
     <w:r>
       <w:rPr>
@@ -681,6 +1896,119 @@
     </w:lvl>
   </w:abstractNum>
   <w:abstractNum w:abstractNumId="2">
+    <w:nsid w:val="03E401AF"/>
+    <w:multiLevelType w:val="hybridMultilevel"/>
+    <w:tmpl w:val="8276720A"/>
+    <w:lvl w:ilvl="0" w:tplc="04070001">
+      <w:start w:val="1"/>
+      <w:numFmt w:val="bullet"/>
+      <w:lvlText w:val=""/>
+      <w:lvlJc w:val="left"/>
+      <w:pPr>
+        <w:ind w:left="720" w:hanging="360"/>
+      </w:pPr>
+      <w:rPr>
+        <w:rFonts w:ascii="Symbol" w:hAnsi="Symbol" w:hint="default"/>
+      </w:rPr>
+    </w:lvl>
+    <w:lvl w:ilvl="1" w:tplc="04070003" w:tentative="1">
+      <w:start w:val="1"/>
+      <w:numFmt w:val="bullet"/>
+      <w:lvlText w:val="o"/>
+      <w:lvlJc w:val="left"/>
+      <w:pPr>
+        <w:ind w:left="1440" w:hanging="360"/>
+      </w:pPr>
+      <w:rPr>
+        <w:rFonts w:ascii="Courier New" w:hAnsi="Courier New" w:cs="Courier New" w:hint="default"/>
+      </w:rPr>
+    </w:lvl>
+    <w:lvl w:ilvl="2" w:tplc="04070005" w:tentative="1">
+      <w:start w:val="1"/>
+      <w:numFmt w:val="bullet"/>
+      <w:lvlText w:val=""/>
+      <w:lvlJc w:val="left"/>
+      <w:pPr>
+        <w:ind w:left="2160" w:hanging="360"/>
+      </w:pPr>
+      <w:rPr>
+        <w:rFonts w:ascii="Wingdings" w:hAnsi="Wingdings" w:hint="default"/>
+      </w:rPr>
+    </w:lvl>
+    <w:lvl w:ilvl="3" w:tplc="04070001" w:tentative="1">
+      <w:start w:val="1"/>
+      <w:numFmt w:val="bullet"/>
+      <w:lvlText w:val=""/>
+      <w:lvlJc w:val="left"/>
+      <w:pPr>
+        <w:ind w:left="2880" w:hanging="360"/>
+      </w:pPr>
+      <w:rPr>
+        <w:rFonts w:ascii="Symbol" w:hAnsi="Symbol" w:hint="default"/>
+      </w:rPr>
+    </w:lvl>
+    <w:lvl w:ilvl="4" w:tplc="04070003" w:tentative="1">
+      <w:start w:val="1"/>
+      <w:numFmt w:val="bullet"/>
+      <w:lvlText w:val="o"/>
+      <w:lvlJc w:val="left"/>
+      <w:pPr>
+        <w:ind w:left="3600" w:hanging="360"/>
+      </w:pPr>
+      <w:rPr>
+        <w:rFonts w:ascii="Courier New" w:hAnsi="Courier New" w:cs="Courier New" w:hint="default"/>
+      </w:rPr>
+    </w:lvl>
+    <w:lvl w:ilvl="5" w:tplc="04070005" w:tentative="1">
+      <w:start w:val="1"/>
+      <w:numFmt w:val="bullet"/>
+      <w:lvlText w:val=""/>
+      <w:lvlJc w:val="left"/>
+      <w:pPr>
+        <w:ind w:left="4320" w:hanging="360"/>
+      </w:pPr>
+      <w:rPr>
+        <w:rFonts w:ascii="Wingdings" w:hAnsi="Wingdings" w:hint="default"/>
+      </w:rPr>
+    </w:lvl>
+    <w:lvl w:ilvl="6" w:tplc="04070001" w:tentative="1">
+      <w:start w:val="1"/>
+      <w:numFmt w:val="bullet"/>
+      <w:lvlText w:val=""/>
+      <w:lvlJc w:val="left"/>
+      <w:pPr>
+        <w:ind w:left="5040" w:hanging="360"/>
+      </w:pPr>
+      <w:rPr>
+        <w:rFonts w:ascii="Symbol" w:hAnsi="Symbol" w:hint="default"/>
+      </w:rPr>
+    </w:lvl>
+    <w:lvl w:ilvl="7" w:tplc="04070003" w:tentative="1">
+      <w:start w:val="1"/>
+      <w:numFmt w:val="bullet"/>
+      <w:lvlText w:val="o"/>
+      <w:lvlJc w:val="left"/>
+      <w:pPr>
+        <w:ind w:left="5760" w:hanging="360"/>
+      </w:pPr>
+      <w:rPr>
+        <w:rFonts w:ascii="Courier New" w:hAnsi="Courier New" w:cs="Courier New" w:hint="default"/>
+      </w:rPr>
+    </w:lvl>
+    <w:lvl w:ilvl="8" w:tplc="04070005" w:tentative="1">
+      <w:start w:val="1"/>
+      <w:numFmt w:val="bullet"/>
+      <w:lvlText w:val=""/>
+      <w:lvlJc w:val="left"/>
+      <w:pPr>
+        <w:ind w:left="6480" w:hanging="360"/>
+      </w:pPr>
+      <w:rPr>
+        <w:rFonts w:ascii="Wingdings" w:hAnsi="Wingdings" w:hint="default"/>
+      </w:rPr>
+    </w:lvl>
+  </w:abstractNum>
+  <w:abstractNum w:abstractNumId="3">
     <w:nsid w:val="0F526064"/>
     <w:multiLevelType w:val="hybridMultilevel"/>
     <w:tmpl w:val="B2EA4244"/>
@@ -769,7 +2097,7 @@
       </w:pPr>
     </w:lvl>
   </w:abstractNum>
-  <w:abstractNum w:abstractNumId="3">
+  <w:abstractNum w:abstractNumId="4">
     <w:nsid w:val="16F01ADB"/>
     <w:multiLevelType w:val="hybridMultilevel"/>
     <w:tmpl w:val="D2907E14"/>
@@ -882,7 +2210,7 @@
       </w:rPr>
     </w:lvl>
   </w:abstractNum>
-  <w:abstractNum w:abstractNumId="4">
+  <w:abstractNum w:abstractNumId="5">
     <w:nsid w:val="1BE73615"/>
     <w:multiLevelType w:val="hybridMultilevel"/>
     <w:tmpl w:val="DCC27EE2"/>
@@ -971,7 +2299,7 @@
       </w:pPr>
     </w:lvl>
   </w:abstractNum>
-  <w:abstractNum w:abstractNumId="5">
+  <w:abstractNum w:abstractNumId="6">
     <w:nsid w:val="20CC7815"/>
     <w:multiLevelType w:val="hybridMultilevel"/>
     <w:tmpl w:val="B79EE032"/>
@@ -1060,7 +2388,7 @@
       </w:pPr>
     </w:lvl>
   </w:abstractNum>
-  <w:abstractNum w:abstractNumId="6">
+  <w:abstractNum w:abstractNumId="7">
     <w:nsid w:val="27983313"/>
     <w:multiLevelType w:val="hybridMultilevel"/>
     <w:tmpl w:val="1E5C03D6"/>
@@ -1146,7 +2474,7 @@
       </w:pPr>
     </w:lvl>
   </w:abstractNum>
-  <w:abstractNum w:abstractNumId="7">
+  <w:abstractNum w:abstractNumId="8">
     <w:nsid w:val="2EC33AFE"/>
     <w:multiLevelType w:val="hybridMultilevel"/>
     <w:tmpl w:val="86F6F4A0"/>
@@ -1236,7 +2564,7 @@
       </w:pPr>
     </w:lvl>
   </w:abstractNum>
-  <w:abstractNum w:abstractNumId="8">
+  <w:abstractNum w:abstractNumId="9">
     <w:nsid w:val="3A4B7EBD"/>
     <w:multiLevelType w:val="hybridMultilevel"/>
     <w:tmpl w:val="1FD0C41C"/>
@@ -1348,7 +2676,7 @@
       </w:rPr>
     </w:lvl>
   </w:abstractNum>
-  <w:abstractNum w:abstractNumId="9">
+  <w:abstractNum w:abstractNumId="10">
     <w:nsid w:val="3CF71CB4"/>
     <w:multiLevelType w:val="hybridMultilevel"/>
     <w:tmpl w:val="338E1E42"/>
@@ -1437,7 +2765,7 @@
       </w:pPr>
     </w:lvl>
   </w:abstractNum>
-  <w:abstractNum w:abstractNumId="10">
+  <w:abstractNum w:abstractNumId="11">
     <w:nsid w:val="43A37918"/>
     <w:multiLevelType w:val="hybridMultilevel"/>
     <w:tmpl w:val="C8C248CA"/>
@@ -1550,7 +2878,7 @@
       </w:rPr>
     </w:lvl>
   </w:abstractNum>
-  <w:abstractNum w:abstractNumId="11">
+  <w:abstractNum w:abstractNumId="12">
     <w:nsid w:val="4D4D5AC9"/>
     <w:multiLevelType w:val="hybridMultilevel"/>
     <w:tmpl w:val="0B10A848"/>
@@ -1639,7 +2967,120 @@
       </w:pPr>
     </w:lvl>
   </w:abstractNum>
-  <w:abstractNum w:abstractNumId="12">
+  <w:abstractNum w:abstractNumId="13">
+    <w:nsid w:val="4E236242"/>
+    <w:multiLevelType w:val="hybridMultilevel"/>
+    <w:tmpl w:val="6FBAB626"/>
+    <w:lvl w:ilvl="0" w:tplc="04070001">
+      <w:start w:val="1"/>
+      <w:numFmt w:val="bullet"/>
+      <w:lvlText w:val=""/>
+      <w:lvlJc w:val="left"/>
+      <w:pPr>
+        <w:ind w:left="720" w:hanging="360"/>
+      </w:pPr>
+      <w:rPr>
+        <w:rFonts w:ascii="Symbol" w:hAnsi="Symbol" w:hint="default"/>
+      </w:rPr>
+    </w:lvl>
+    <w:lvl w:ilvl="1" w:tplc="04070003" w:tentative="1">
+      <w:start w:val="1"/>
+      <w:numFmt w:val="bullet"/>
+      <w:lvlText w:val="o"/>
+      <w:lvlJc w:val="left"/>
+      <w:pPr>
+        <w:ind w:left="1440" w:hanging="360"/>
+      </w:pPr>
+      <w:rPr>
+        <w:rFonts w:ascii="Courier New" w:hAnsi="Courier New" w:cs="Courier New" w:hint="default"/>
+      </w:rPr>
+    </w:lvl>
+    <w:lvl w:ilvl="2" w:tplc="04070005" w:tentative="1">
+      <w:start w:val="1"/>
+      <w:numFmt w:val="bullet"/>
+      <w:lvlText w:val=""/>
+      <w:lvlJc w:val="left"/>
+      <w:pPr>
+        <w:ind w:left="2160" w:hanging="360"/>
+      </w:pPr>
+      <w:rPr>
+        <w:rFonts w:ascii="Wingdings" w:hAnsi="Wingdings" w:hint="default"/>
+      </w:rPr>
+    </w:lvl>
+    <w:lvl w:ilvl="3" w:tplc="04070001" w:tentative="1">
+      <w:start w:val="1"/>
+      <w:numFmt w:val="bullet"/>
+      <w:lvlText w:val=""/>
+      <w:lvlJc w:val="left"/>
+      <w:pPr>
+        <w:ind w:left="2880" w:hanging="360"/>
+      </w:pPr>
+      <w:rPr>
+        <w:rFonts w:ascii="Symbol" w:hAnsi="Symbol" w:hint="default"/>
+      </w:rPr>
+    </w:lvl>
+    <w:lvl w:ilvl="4" w:tplc="04070003" w:tentative="1">
+      <w:start w:val="1"/>
+      <w:numFmt w:val="bullet"/>
+      <w:lvlText w:val="o"/>
+      <w:lvlJc w:val="left"/>
+      <w:pPr>
+        <w:ind w:left="3600" w:hanging="360"/>
+      </w:pPr>
+      <w:rPr>
+        <w:rFonts w:ascii="Courier New" w:hAnsi="Courier New" w:cs="Courier New" w:hint="default"/>
+      </w:rPr>
+    </w:lvl>
+    <w:lvl w:ilvl="5" w:tplc="04070005" w:tentative="1">
+      <w:start w:val="1"/>
+      <w:numFmt w:val="bullet"/>
+      <w:lvlText w:val=""/>
+      <w:lvlJc w:val="left"/>
+      <w:pPr>
+        <w:ind w:left="4320" w:hanging="360"/>
+      </w:pPr>
+      <w:rPr>
+        <w:rFonts w:ascii="Wingdings" w:hAnsi="Wingdings" w:hint="default"/>
+      </w:rPr>
+    </w:lvl>
+    <w:lvl w:ilvl="6" w:tplc="04070001" w:tentative="1">
+      <w:start w:val="1"/>
+      <w:numFmt w:val="bullet"/>
+      <w:lvlText w:val=""/>
+      <w:lvlJc w:val="left"/>
+      <w:pPr>
+        <w:ind w:left="5040" w:hanging="360"/>
+      </w:pPr>
+      <w:rPr>
+        <w:rFonts w:ascii="Symbol" w:hAnsi="Symbol" w:hint="default"/>
+      </w:rPr>
+    </w:lvl>
+    <w:lvl w:ilvl="7" w:tplc="04070003" w:tentative="1">
+      <w:start w:val="1"/>
+      <w:numFmt w:val="bullet"/>
+      <w:lvlText w:val="o"/>
+      <w:lvlJc w:val="left"/>
+      <w:pPr>
+        <w:ind w:left="5760" w:hanging="360"/>
+      </w:pPr>
+      <w:rPr>
+        <w:rFonts w:ascii="Courier New" w:hAnsi="Courier New" w:cs="Courier New" w:hint="default"/>
+      </w:rPr>
+    </w:lvl>
+    <w:lvl w:ilvl="8" w:tplc="04070005" w:tentative="1">
+      <w:start w:val="1"/>
+      <w:numFmt w:val="bullet"/>
+      <w:lvlText w:val=""/>
+      <w:lvlJc w:val="left"/>
+      <w:pPr>
+        <w:ind w:left="6480" w:hanging="360"/>
+      </w:pPr>
+      <w:rPr>
+        <w:rFonts w:ascii="Wingdings" w:hAnsi="Wingdings" w:hint="default"/>
+      </w:rPr>
+    </w:lvl>
+  </w:abstractNum>
+  <w:abstractNum w:abstractNumId="14">
     <w:nsid w:val="51AC00D6"/>
     <w:multiLevelType w:val="hybridMultilevel"/>
     <w:tmpl w:val="3FF64C32"/>
@@ -1728,7 +3169,7 @@
       </w:pPr>
     </w:lvl>
   </w:abstractNum>
-  <w:abstractNum w:abstractNumId="13">
+  <w:abstractNum w:abstractNumId="15">
     <w:nsid w:val="54DB3053"/>
     <w:multiLevelType w:val="hybridMultilevel"/>
     <w:tmpl w:val="EC58B56E"/>
@@ -1817,7 +3258,7 @@
       </w:pPr>
     </w:lvl>
   </w:abstractNum>
-  <w:abstractNum w:abstractNumId="14">
+  <w:abstractNum w:abstractNumId="16">
     <w:nsid w:val="56E25B6D"/>
     <w:multiLevelType w:val="hybridMultilevel"/>
     <w:tmpl w:val="D75A1752"/>
@@ -1906,7 +3347,7 @@
       </w:pPr>
     </w:lvl>
   </w:abstractNum>
-  <w:abstractNum w:abstractNumId="15">
+  <w:abstractNum w:abstractNumId="17">
     <w:nsid w:val="5BBE5B80"/>
     <w:multiLevelType w:val="hybridMultilevel"/>
     <w:tmpl w:val="12D274C8"/>
@@ -2118,7 +3559,209 @@
       </w:rPr>
     </w:lvl>
   </w:abstractNum>
-  <w:abstractNum w:abstractNumId="16">
+  <w:abstractNum w:abstractNumId="18">
+    <w:nsid w:val="5CB56191"/>
+    <w:multiLevelType w:val="hybridMultilevel"/>
+    <w:tmpl w:val="2DBE3B8C"/>
+    <w:lvl w:ilvl="0" w:tplc="EA600250">
+      <w:start w:val="1"/>
+      <w:numFmt w:val="lowerRoman"/>
+      <w:lvlText w:val="%1)"/>
+      <w:lvlJc w:val="left"/>
+      <w:pPr>
+        <w:ind w:left="1080" w:hanging="720"/>
+      </w:pPr>
+      <w:rPr>
+        <w:rFonts w:hint="default"/>
+      </w:rPr>
+    </w:lvl>
+    <w:lvl w:ilvl="1" w:tplc="04070019" w:tentative="1">
+      <w:start w:val="1"/>
+      <w:numFmt w:val="lowerLetter"/>
+      <w:lvlText w:val="%2."/>
+      <w:lvlJc w:val="left"/>
+      <w:pPr>
+        <w:ind w:left="1440" w:hanging="360"/>
+      </w:pPr>
+    </w:lvl>
+    <w:lvl w:ilvl="2" w:tplc="0407001B" w:tentative="1">
+      <w:start w:val="1"/>
+      <w:numFmt w:val="lowerRoman"/>
+      <w:lvlText w:val="%3."/>
+      <w:lvlJc w:val="right"/>
+      <w:pPr>
+        <w:ind w:left="2160" w:hanging="180"/>
+      </w:pPr>
+    </w:lvl>
+    <w:lvl w:ilvl="3" w:tplc="0407000F" w:tentative="1">
+      <w:start w:val="1"/>
+      <w:numFmt w:val="decimal"/>
+      <w:lvlText w:val="%4."/>
+      <w:lvlJc w:val="left"/>
+      <w:pPr>
+        <w:ind w:left="2880" w:hanging="360"/>
+      </w:pPr>
+    </w:lvl>
+    <w:lvl w:ilvl="4" w:tplc="04070019" w:tentative="1">
+      <w:start w:val="1"/>
+      <w:numFmt w:val="lowerLetter"/>
+      <w:lvlText w:val="%5."/>
+      <w:lvlJc w:val="left"/>
+      <w:pPr>
+        <w:ind w:left="3600" w:hanging="360"/>
+      </w:pPr>
+    </w:lvl>
+    <w:lvl w:ilvl="5" w:tplc="0407001B" w:tentative="1">
+      <w:start w:val="1"/>
+      <w:numFmt w:val="lowerRoman"/>
+      <w:lvlText w:val="%6."/>
+      <w:lvlJc w:val="right"/>
+      <w:pPr>
+        <w:ind w:left="4320" w:hanging="180"/>
+      </w:pPr>
+    </w:lvl>
+    <w:lvl w:ilvl="6" w:tplc="0407000F" w:tentative="1">
+      <w:start w:val="1"/>
+      <w:numFmt w:val="decimal"/>
+      <w:lvlText w:val="%7."/>
+      <w:lvlJc w:val="left"/>
+      <w:pPr>
+        <w:ind w:left="5040" w:hanging="360"/>
+      </w:pPr>
+    </w:lvl>
+    <w:lvl w:ilvl="7" w:tplc="04070019" w:tentative="1">
+      <w:start w:val="1"/>
+      <w:numFmt w:val="lowerLetter"/>
+      <w:lvlText w:val="%8."/>
+      <w:lvlJc w:val="left"/>
+      <w:pPr>
+        <w:ind w:left="5760" w:hanging="360"/>
+      </w:pPr>
+    </w:lvl>
+    <w:lvl w:ilvl="8" w:tplc="0407001B" w:tentative="1">
+      <w:start w:val="1"/>
+      <w:numFmt w:val="lowerRoman"/>
+      <w:lvlText w:val="%9."/>
+      <w:lvlJc w:val="right"/>
+      <w:pPr>
+        <w:ind w:left="6480" w:hanging="180"/>
+      </w:pPr>
+    </w:lvl>
+  </w:abstractNum>
+  <w:abstractNum w:abstractNumId="19">
+    <w:nsid w:val="5D890A2E"/>
+    <w:multiLevelType w:val="hybridMultilevel"/>
+    <w:tmpl w:val="68FE4E62"/>
+    <w:lvl w:ilvl="0" w:tplc="04070001">
+      <w:start w:val="1"/>
+      <w:numFmt w:val="bullet"/>
+      <w:lvlText w:val=""/>
+      <w:lvlJc w:val="left"/>
+      <w:pPr>
+        <w:ind w:left="720" w:hanging="360"/>
+      </w:pPr>
+      <w:rPr>
+        <w:rFonts w:ascii="Symbol" w:hAnsi="Symbol" w:hint="default"/>
+      </w:rPr>
+    </w:lvl>
+    <w:lvl w:ilvl="1" w:tplc="04070003" w:tentative="1">
+      <w:start w:val="1"/>
+      <w:numFmt w:val="bullet"/>
+      <w:lvlText w:val="o"/>
+      <w:lvlJc w:val="left"/>
+      <w:pPr>
+        <w:ind w:left="1440" w:hanging="360"/>
+      </w:pPr>
+      <w:rPr>
+        <w:rFonts w:ascii="Courier New" w:hAnsi="Courier New" w:cs="Courier New" w:hint="default"/>
+      </w:rPr>
+    </w:lvl>
+    <w:lvl w:ilvl="2" w:tplc="04070005" w:tentative="1">
+      <w:start w:val="1"/>
+      <w:numFmt w:val="bullet"/>
+      <w:lvlText w:val=""/>
+      <w:lvlJc w:val="left"/>
+      <w:pPr>
+        <w:ind w:left="2160" w:hanging="360"/>
+      </w:pPr>
+      <w:rPr>
+        <w:rFonts w:ascii="Wingdings" w:hAnsi="Wingdings" w:hint="default"/>
+      </w:rPr>
+    </w:lvl>
+    <w:lvl w:ilvl="3" w:tplc="04070001" w:tentative="1">
+      <w:start w:val="1"/>
+      <w:numFmt w:val="bullet"/>
+      <w:lvlText w:val=""/>
+      <w:lvlJc w:val="left"/>
+      <w:pPr>
+        <w:ind w:left="2880" w:hanging="360"/>
+      </w:pPr>
+      <w:rPr>
+        <w:rFonts w:ascii="Symbol" w:hAnsi="Symbol" w:hint="default"/>
+      </w:rPr>
+    </w:lvl>
+    <w:lvl w:ilvl="4" w:tplc="04070003" w:tentative="1">
+      <w:start w:val="1"/>
+      <w:numFmt w:val="bullet"/>
+      <w:lvlText w:val="o"/>
+      <w:lvlJc w:val="left"/>
+      <w:pPr>
+        <w:ind w:left="3600" w:hanging="360"/>
+      </w:pPr>
+      <w:rPr>
+        <w:rFonts w:ascii="Courier New" w:hAnsi="Courier New" w:cs="Courier New" w:hint="default"/>
+      </w:rPr>
+    </w:lvl>
+    <w:lvl w:ilvl="5" w:tplc="04070005" w:tentative="1">
+      <w:start w:val="1"/>
+      <w:numFmt w:val="bullet"/>
+      <w:lvlText w:val=""/>
+      <w:lvlJc w:val="left"/>
+      <w:pPr>
+        <w:ind w:left="4320" w:hanging="360"/>
+      </w:pPr>
+      <w:rPr>
+        <w:rFonts w:ascii="Wingdings" w:hAnsi="Wingdings" w:hint="default"/>
+      </w:rPr>
+    </w:lvl>
+    <w:lvl w:ilvl="6" w:tplc="04070001" w:tentative="1">
+      <w:start w:val="1"/>
+      <w:numFmt w:val="bullet"/>
+      <w:lvlText w:val=""/>
+      <w:lvlJc w:val="left"/>
+      <w:pPr>
+        <w:ind w:left="5040" w:hanging="360"/>
+      </w:pPr>
+      <w:rPr>
+        <w:rFonts w:ascii="Symbol" w:hAnsi="Symbol" w:hint="default"/>
+      </w:rPr>
+    </w:lvl>
+    <w:lvl w:ilvl="7" w:tplc="04070003" w:tentative="1">
+      <w:start w:val="1"/>
+      <w:numFmt w:val="bullet"/>
+      <w:lvlText w:val="o"/>
+      <w:lvlJc w:val="left"/>
+      <w:pPr>
+        <w:ind w:left="5760" w:hanging="360"/>
+      </w:pPr>
+      <w:rPr>
+        <w:rFonts w:ascii="Courier New" w:hAnsi="Courier New" w:cs="Courier New" w:hint="default"/>
+      </w:rPr>
+    </w:lvl>
+    <w:lvl w:ilvl="8" w:tplc="04070005" w:tentative="1">
+      <w:start w:val="1"/>
+      <w:numFmt w:val="bullet"/>
+      <w:lvlText w:val=""/>
+      <w:lvlJc w:val="left"/>
+      <w:pPr>
+        <w:ind w:left="6480" w:hanging="360"/>
+      </w:pPr>
+      <w:rPr>
+        <w:rFonts w:ascii="Wingdings" w:hAnsi="Wingdings" w:hint="default"/>
+      </w:rPr>
+    </w:lvl>
+  </w:abstractNum>
+  <w:abstractNum w:abstractNumId="20">
     <w:nsid w:val="5ED300E5"/>
     <w:multiLevelType w:val="hybridMultilevel"/>
     <w:tmpl w:val="B2304876"/>
@@ -2207,7 +3850,7 @@
       </w:pPr>
     </w:lvl>
   </w:abstractNum>
-  <w:abstractNum w:abstractNumId="17">
+  <w:abstractNum w:abstractNumId="21">
     <w:nsid w:val="624F2A3D"/>
     <w:multiLevelType w:val="hybridMultilevel"/>
     <w:tmpl w:val="418AD1BE"/>
@@ -2293,7 +3936,7 @@
       </w:pPr>
     </w:lvl>
   </w:abstractNum>
-  <w:abstractNum w:abstractNumId="18">
+  <w:abstractNum w:abstractNumId="22">
     <w:nsid w:val="63667E8D"/>
     <w:multiLevelType w:val="hybridMultilevel"/>
     <w:tmpl w:val="51208852"/>
@@ -2505,7 +4148,7 @@
       </w:rPr>
     </w:lvl>
   </w:abstractNum>
-  <w:abstractNum w:abstractNumId="19">
+  <w:abstractNum w:abstractNumId="23">
     <w:nsid w:val="6B086CF5"/>
     <w:multiLevelType w:val="hybridMultilevel"/>
     <w:tmpl w:val="7ABAACEA"/>
@@ -2717,7 +4360,7 @@
       </w:rPr>
     </w:lvl>
   </w:abstractNum>
-  <w:abstractNum w:abstractNumId="20">
+  <w:abstractNum w:abstractNumId="24">
     <w:nsid w:val="75592E3C"/>
     <w:multiLevelType w:val="hybridMultilevel"/>
     <w:tmpl w:val="D8A48B72"/>
@@ -2830,7 +4473,7 @@
       </w:rPr>
     </w:lvl>
   </w:abstractNum>
-  <w:abstractNum w:abstractNumId="21">
+  <w:abstractNum w:abstractNumId="25">
     <w:nsid w:val="760032E3"/>
     <w:multiLevelType w:val="hybridMultilevel"/>
     <w:tmpl w:val="86F6F9A2"/>
@@ -2919,7 +4562,7 @@
       </w:pPr>
     </w:lvl>
   </w:abstractNum>
-  <w:abstractNum w:abstractNumId="22">
+  <w:abstractNum w:abstractNumId="26">
     <w:nsid w:val="7C441B68"/>
     <w:multiLevelType w:val="hybridMultilevel"/>
     <w:tmpl w:val="DB76D1F4"/>
@@ -3009,73 +4652,85 @@
     </w:lvl>
   </w:abstractNum>
   <w:num w:numId="1">
+    <w:abstractNumId w:val="9"/>
+  </w:num>
+  <w:num w:numId="2">
+    <w:abstractNumId w:val="11"/>
+  </w:num>
+  <w:num w:numId="3">
+    <w:abstractNumId w:val="16"/>
+  </w:num>
+  <w:num w:numId="4">
     <w:abstractNumId w:val="8"/>
   </w:num>
-  <w:num w:numId="2">
-    <w:abstractNumId w:val="10"/>
-  </w:num>
-  <w:num w:numId="3">
-    <w:abstractNumId w:val="14"/>
-  </w:num>
-  <w:num w:numId="4">
-    <w:abstractNumId w:val="7"/>
-  </w:num>
   <w:num w:numId="5">
-    <w:abstractNumId w:val="5"/>
+    <w:abstractNumId w:val="6"/>
   </w:num>
   <w:num w:numId="6">
     <w:abstractNumId w:val="1"/>
   </w:num>
   <w:num w:numId="7">
+    <w:abstractNumId w:val="21"/>
+  </w:num>
+  <w:num w:numId="8">
+    <w:abstractNumId w:val="10"/>
+  </w:num>
+  <w:num w:numId="9">
+    <w:abstractNumId w:val="7"/>
+  </w:num>
+  <w:num w:numId="10">
+    <w:abstractNumId w:val="25"/>
+  </w:num>
+  <w:num w:numId="11">
+    <w:abstractNumId w:val="24"/>
+  </w:num>
+  <w:num w:numId="12">
+    <w:abstractNumId w:val="26"/>
+  </w:num>
+  <w:num w:numId="13">
     <w:abstractNumId w:val="17"/>
   </w:num>
-  <w:num w:numId="8">
-    <w:abstractNumId w:val="9"/>
-  </w:num>
-  <w:num w:numId="9">
-    <w:abstractNumId w:val="6"/>
-  </w:num>
-  <w:num w:numId="10">
-    <w:abstractNumId w:val="21"/>
-  </w:num>
-  <w:num w:numId="11">
-    <w:abstractNumId w:val="20"/>
-  </w:num>
-  <w:num w:numId="12">
+  <w:num w:numId="14">
     <w:abstractNumId w:val="22"/>
   </w:num>
-  <w:num w:numId="13">
-    <w:abstractNumId w:val="15"/>
-  </w:num>
-  <w:num w:numId="14">
-    <w:abstractNumId w:val="18"/>
-  </w:num>
   <w:num w:numId="15">
-    <w:abstractNumId w:val="19"/>
+    <w:abstractNumId w:val="23"/>
   </w:num>
   <w:num w:numId="16">
-    <w:abstractNumId w:val="11"/>
+    <w:abstractNumId w:val="12"/>
   </w:num>
   <w:num w:numId="17">
-    <w:abstractNumId w:val="3"/>
+    <w:abstractNumId w:val="4"/>
   </w:num>
   <w:num w:numId="18">
-    <w:abstractNumId w:val="12"/>
+    <w:abstractNumId w:val="14"/>
   </w:num>
   <w:num w:numId="19">
     <w:abstractNumId w:val="0"/>
   </w:num>
   <w:num w:numId="20">
-    <w:abstractNumId w:val="4"/>
+    <w:abstractNumId w:val="5"/>
   </w:num>
   <w:num w:numId="21">
+    <w:abstractNumId w:val="3"/>
+  </w:num>
+  <w:num w:numId="22">
+    <w:abstractNumId w:val="15"/>
+  </w:num>
+  <w:num w:numId="23">
+    <w:abstractNumId w:val="20"/>
+  </w:num>
+  <w:num w:numId="24">
     <w:abstractNumId w:val="2"/>
   </w:num>
-  <w:num w:numId="22">
+  <w:num w:numId="25">
+    <w:abstractNumId w:val="18"/>
+  </w:num>
+  <w:num w:numId="26">
+    <w:abstractNumId w:val="19"/>
+  </w:num>
+  <w:num w:numId="27">
     <w:abstractNumId w:val="13"/>
-  </w:num>
-  <w:num w:numId="23">
-    <w:abstractNumId w:val="16"/>
   </w:num>
 </w:numbering>
 </file>

</xml_diff>